<commit_message>
changed wording in proposal
</commit_message>
<xml_diff>
--- a/19COB155 App Proposal - Feb 2020.docx
+++ b/19COB155 App Proposal - Feb 2020.docx
@@ -600,9 +600,6 @@
             <w:t xml:space="preserve"> </w:t>
           </w:r>
           <w:r>
-            <w:rPr>
-              <w:color w:val="FF0000"/>
-            </w:rPr>
             <w:t xml:space="preserve">key </w:t>
           </w:r>
           <w:r>
@@ -612,57 +609,27 @@
             <w:t xml:space="preserve">e </w:t>
           </w:r>
           <w:r>
-            <w:rPr>
-              <w:color w:val="FF0000"/>
-            </w:rPr>
             <w:t>application</w:t>
           </w:r>
           <w:r>
-            <w:rPr>
-              <w:color w:val="FF0000"/>
-            </w:rPr>
             <w:t xml:space="preserve"> I envisage</w:t>
           </w:r>
           <w:r>
-            <w:rPr>
-              <w:color w:val="FF0000"/>
-            </w:rPr>
+            <w:t xml:space="preserve"> is to motivate </w:t>
+          </w:r>
+          <w:r>
+            <w:t>and enable me to achieve</w:t>
+          </w:r>
+          <w:r>
+            <w:t xml:space="preserve"> increase</w:t>
+          </w:r>
+          <w:r>
+            <w:t>d</w:t>
+          </w:r>
+          <w:r>
             <w:t xml:space="preserve"> </w:t>
           </w:r>
           <w:r>
-            <w:t xml:space="preserve">is to motivate </w:t>
-          </w:r>
-          <w:r>
-            <w:t xml:space="preserve">and </w:t>
-          </w:r>
-          <w:r>
-            <w:rPr>
-              <w:color w:val="FF0000"/>
-            </w:rPr>
-            <w:t>enable me to achieve</w:t>
-          </w:r>
-          <w:r>
-            <w:rPr>
-              <w:color w:val="FF0000"/>
-            </w:rPr>
-            <w:t xml:space="preserve"> increase</w:t>
-          </w:r>
-          <w:r>
-            <w:rPr>
-              <w:color w:val="FF0000"/>
-            </w:rPr>
-            <w:t>d</w:t>
-          </w:r>
-          <w:r>
-            <w:rPr>
-              <w:color w:val="FF0000"/>
-            </w:rPr>
-            <w:t xml:space="preserve"> </w:t>
-          </w:r>
-          <w:r>
-            <w:rPr>
-              <w:color w:val="FF0000"/>
-            </w:rPr>
             <w:t>fitness levels.</w:t>
           </w:r>
         </w:p>
@@ -680,76 +647,34 @@
             <w:t xml:space="preserve"> I planned on making an application that would incorporate exercising with </w:t>
           </w:r>
           <w:r>
-            <w:t xml:space="preserve">instant messaging, </w:t>
-          </w:r>
-          <w:r>
-            <w:rPr>
-              <w:color w:val="FF0000"/>
-            </w:rPr>
-            <w:t>however</w:t>
-          </w:r>
-          <w:r>
-            <w:t>, due to the Chat SDK</w:t>
+            <w:t>instant messaging, however, due to the Chat SDK</w:t>
+          </w:r>
+          <w:r>
+            <w:t xml:space="preserve"> that</w:t>
+          </w:r>
+          <w:r>
+            <w:t xml:space="preserve"> I wanted to use</w:t>
           </w:r>
           <w:r>
             <w:t xml:space="preserve"> </w:t>
           </w:r>
           <w:r>
-            <w:rPr>
-              <w:color w:val="FF0000"/>
-            </w:rPr>
-            <w:t>that</w:t>
-          </w:r>
-          <w:r>
-            <w:rPr>
-              <w:color w:val="FF0000"/>
-            </w:rPr>
-            <w:t xml:space="preserve"> </w:t>
-          </w:r>
-          <w:r>
-            <w:t>I wanted to use</w:t>
-          </w:r>
-          <w:r>
-            <w:t xml:space="preserve"> </w:t>
-          </w:r>
-          <w:r>
-            <w:rPr>
-              <w:color w:val="FF0000"/>
-            </w:rPr>
             <w:t>being</w:t>
           </w:r>
           <w:r>
-            <w:rPr>
-              <w:color w:val="FF0000"/>
-            </w:rPr>
-            <w:t xml:space="preserve"> </w:t>
-          </w:r>
-          <w:r>
-            <w:t>very limiting in implementing my own specific features</w:t>
-          </w:r>
-          <w:r>
-            <w:rPr>
-              <w:color w:val="FF0000"/>
-            </w:rPr>
+            <w:t xml:space="preserve"> very limiting in implementing my own specific features</w:t>
+          </w:r>
+          <w:r>
             <w:t>,</w:t>
           </w:r>
           <w:r>
             <w:t xml:space="preserve"> I had to </w:t>
           </w:r>
           <w:r>
-            <w:rPr>
-              <w:color w:val="FF0000"/>
-            </w:rPr>
             <w:t>modify</w:t>
           </w:r>
           <w:r>
-            <w:rPr>
-              <w:color w:val="FF0000"/>
-            </w:rPr>
-            <w:t xml:space="preserve"> </w:t>
-          </w:r>
-          <w:r>
-            <w:t>my idea.</w:t>
+            <w:t xml:space="preserve"> my idea.</w:t>
           </w:r>
         </w:p>
         <w:p>
@@ -757,55 +682,22 @@
             <w:jc w:val="both"/>
           </w:pPr>
           <w:r>
-            <w:t xml:space="preserve">I </w:t>
-          </w:r>
-          <w:r>
-            <w:rPr>
-              <w:color w:val="FF0000"/>
-            </w:rPr>
-            <w:t>w</w:t>
-          </w:r>
-          <w:r>
-            <w:rPr>
-              <w:color w:val="FF0000"/>
-            </w:rPr>
+            <w:t>I w</w:t>
+          </w:r>
+          <w:r>
             <w:t>ish</w:t>
           </w:r>
           <w:r>
-            <w:rPr>
-              <w:color w:val="FF0000"/>
-            </w:rPr>
-            <w:t xml:space="preserve"> </w:t>
-          </w:r>
-          <w:r>
-            <w:t xml:space="preserve">to continue with the fitness theme but other than using the instant messaging side, I </w:t>
-          </w:r>
-          <w:r>
-            <w:rPr>
-              <w:color w:val="FF0000"/>
-            </w:rPr>
-            <w:t xml:space="preserve">want </w:t>
-          </w:r>
-          <w:r>
-            <w:t xml:space="preserve">to </w:t>
+            <w:t xml:space="preserve"> to continue with the fitness theme but other than using the instant messaging side, I want to </w:t>
           </w:r>
           <w:r>
             <w:t xml:space="preserve">implement analysis of activities added by the user. The </w:t>
           </w:r>
           <w:r>
-            <w:rPr>
-              <w:color w:val="FF0000"/>
-            </w:rPr>
             <w:t>reasoning</w:t>
           </w:r>
           <w:r>
-            <w:rPr>
-              <w:color w:val="FF0000"/>
-            </w:rPr>
-            <w:t xml:space="preserve"> </w:t>
-          </w:r>
-          <w:r>
-            <w:t xml:space="preserve">behind this proposal is to show the user what activities they perform </w:t>
+            <w:t xml:space="preserve"> behind this proposal is to show the user what activities they perform </w:t>
           </w:r>
           <w:r>
             <w:t>regularly,</w:t>

</xml_diff>